<commit_message>
added table and graph to the Report
</commit_message>
<xml_diff>
--- a/Report.docx
+++ b/Report.docx
@@ -569,6 +569,1063 @@
         <w:jc w:val="left"/>
       </w:pPr>
       <w:r>
+        <w:t>The data</w:t>
+      </w:r>
+    </w:p>
+    <w:p>
+      <w:pPr>
+        <w:jc w:val="left"/>
+      </w:pPr>
+      <w:r>
+        <w:t>Expenditure from turism coming from, see tab. 1:</w:t>
+      </w:r>
+      <w:r>
+        <w:t xml:space="preserve"> </w:t>
+      </w:r>
+      <w:r>
+        <w:t>Overseas Trips to Ireland by Non-Residents</w:t>
+      </w:r>
+      <w:r>
+        <w:t xml:space="preserve"> in 2009</w:t>
+      </w:r>
+    </w:p>
+    <w:p>
+      <w:pPr>
+        <w:jc w:val="left"/>
+      </w:pPr>
+    </w:p>
+    <w:p>
+      <w:pPr>
+        <w:jc w:val="left"/>
+      </w:pPr>
+    </w:p>
+    <w:p>
+      <w:pPr>
+        <w:pStyle w:val="Caption"/>
+        <w:keepNext/>
+      </w:pPr>
+      <w:r>
+        <w:lastRenderedPageBreak/>
+        <w:t xml:space="preserve">Table </w:t>
+      </w:r>
+      <w:r>
+        <w:fldChar w:fldCharType="begin"/>
+      </w:r>
+      <w:r>
+        <w:instrText xml:space="preserve"> SEQ Table \* ARABIC </w:instrText>
+      </w:r>
+      <w:r>
+        <w:fldChar w:fldCharType="separate"/>
+      </w:r>
+      <w:r>
+        <w:rPr>
+          <w:noProof/>
+        </w:rPr>
+        <w:t>1</w:t>
+      </w:r>
+      <w:r>
+        <w:fldChar w:fldCharType="end"/>
+      </w:r>
+      <w:r>
+        <w:t xml:space="preserve"> – Overseas Trips to Ireland by Non-Residents in 2009</w:t>
+      </w:r>
+    </w:p>
+    <w:tbl>
+      <w:tblPr>
+        <w:tblW w:w="6946" w:type="dxa"/>
+        <w:tblLook w:val="04A0" w:firstRow="1" w:lastRow="0" w:firstColumn="1" w:lastColumn="0" w:noHBand="0" w:noVBand="1"/>
+      </w:tblPr>
+      <w:tblGrid>
+        <w:gridCol w:w="4111"/>
+        <w:gridCol w:w="2835"/>
+      </w:tblGrid>
+      <w:tr>
+        <w:trPr>
+          <w:trHeight w:val="440"/>
+        </w:trPr>
+        <w:tc>
+          <w:tcPr>
+            <w:tcW w:w="4111" w:type="dxa"/>
+            <w:tcBorders>
+              <w:top w:val="nil"/>
+              <w:left w:val="nil"/>
+              <w:bottom w:val="single" w:sz="4" w:space="0" w:color="auto"/>
+              <w:right w:val="single" w:sz="4" w:space="0" w:color="auto"/>
+            </w:tcBorders>
+            <w:shd w:val="clear" w:color="auto" w:fill="auto"/>
+            <w:noWrap/>
+            <w:vAlign w:val="center"/>
+            <w:hideMark/>
+          </w:tcPr>
+          <w:p>
+            <w:pPr>
+              <w:overflowPunct/>
+              <w:autoSpaceDE/>
+              <w:autoSpaceDN/>
+              <w:adjustRightInd/>
+              <w:spacing w:after="0"/>
+              <w:jc w:val="center"/>
+              <w:textAlignment w:val="auto"/>
+              <w:rPr>
+                <w:rFonts w:ascii="Calibri" w:hAnsi="Calibri" w:cs="Calibri"/>
+                <w:b/>
+                <w:bCs/>
+                <w:sz w:val="18"/>
+                <w:szCs w:val="18"/>
+                <w:lang w:eastAsia="en-GB"/>
+              </w:rPr>
+            </w:pPr>
+            <w:r>
+              <w:rPr>
+                <w:rFonts w:ascii="Calibri" w:hAnsi="Calibri" w:cs="Calibri"/>
+                <w:b/>
+                <w:bCs/>
+                <w:sz w:val="18"/>
+                <w:szCs w:val="18"/>
+                <w:lang w:eastAsia="en-GB"/>
+              </w:rPr>
+              <w:t>Area of Residence</w:t>
+            </w:r>
+          </w:p>
+        </w:tc>
+        <w:tc>
+          <w:tcPr>
+            <w:tcW w:w="2835" w:type="dxa"/>
+            <w:tcBorders>
+              <w:top w:val="nil"/>
+              <w:left w:val="nil"/>
+              <w:bottom w:val="single" w:sz="4" w:space="0" w:color="auto"/>
+              <w:right w:val="nil"/>
+            </w:tcBorders>
+            <w:shd w:val="clear" w:color="auto" w:fill="auto"/>
+            <w:noWrap/>
+            <w:vAlign w:val="center"/>
+            <w:hideMark/>
+          </w:tcPr>
+          <w:p>
+            <w:pPr>
+              <w:overflowPunct/>
+              <w:autoSpaceDE/>
+              <w:autoSpaceDN/>
+              <w:adjustRightInd/>
+              <w:spacing w:after="0"/>
+              <w:jc w:val="center"/>
+              <w:textAlignment w:val="auto"/>
+              <w:rPr>
+                <w:rFonts w:ascii="Calibri" w:hAnsi="Calibri" w:cs="Calibri"/>
+                <w:b/>
+                <w:bCs/>
+                <w:sz w:val="18"/>
+                <w:szCs w:val="18"/>
+                <w:lang w:eastAsia="en-GB"/>
+              </w:rPr>
+            </w:pPr>
+            <w:r>
+              <w:rPr>
+                <w:rFonts w:ascii="Calibri" w:hAnsi="Calibri" w:cs="Calibri"/>
+                <w:b/>
+                <w:bCs/>
+                <w:sz w:val="18"/>
+                <w:szCs w:val="18"/>
+                <w:lang w:eastAsia="en-GB"/>
+              </w:rPr>
+              <w:t>VALUE</w:t>
+            </w:r>
+          </w:p>
+        </w:tc>
+      </w:tr>
+      <w:tr>
+        <w:trPr>
+          <w:trHeight w:val="440"/>
+        </w:trPr>
+        <w:tc>
+          <w:tcPr>
+            <w:tcW w:w="4111" w:type="dxa"/>
+            <w:tcBorders>
+              <w:top w:val="nil"/>
+              <w:left w:val="nil"/>
+              <w:bottom w:val="nil"/>
+              <w:right w:val="single" w:sz="4" w:space="0" w:color="auto"/>
+            </w:tcBorders>
+            <w:shd w:val="clear" w:color="auto" w:fill="auto"/>
+            <w:noWrap/>
+            <w:vAlign w:val="center"/>
+            <w:hideMark/>
+          </w:tcPr>
+          <w:p>
+            <w:pPr>
+              <w:overflowPunct/>
+              <w:autoSpaceDE/>
+              <w:autoSpaceDN/>
+              <w:adjustRightInd/>
+              <w:spacing w:after="0"/>
+              <w:jc w:val="left"/>
+              <w:textAlignment w:val="auto"/>
+              <w:rPr>
+                <w:rFonts w:ascii="Calibri" w:hAnsi="Calibri" w:cs="Calibri"/>
+                <w:color w:val="000000"/>
+                <w:sz w:val="18"/>
+                <w:szCs w:val="18"/>
+                <w:lang w:eastAsia="en-GB"/>
+              </w:rPr>
+            </w:pPr>
+            <w:r>
+              <w:rPr>
+                <w:rFonts w:ascii="Calibri" w:hAnsi="Calibri" w:cs="Calibri"/>
+                <w:color w:val="000000"/>
+                <w:sz w:val="18"/>
+                <w:szCs w:val="18"/>
+                <w:lang w:eastAsia="en-GB"/>
+              </w:rPr>
+              <w:t>All Countries</w:t>
+            </w:r>
+          </w:p>
+        </w:tc>
+        <w:tc>
+          <w:tcPr>
+            <w:tcW w:w="2835" w:type="dxa"/>
+            <w:tcBorders>
+              <w:top w:val="nil"/>
+              <w:left w:val="nil"/>
+              <w:bottom w:val="nil"/>
+              <w:right w:val="nil"/>
+            </w:tcBorders>
+            <w:shd w:val="clear" w:color="auto" w:fill="auto"/>
+            <w:noWrap/>
+            <w:vAlign w:val="center"/>
+            <w:hideMark/>
+          </w:tcPr>
+          <w:p>
+            <w:pPr>
+              <w:overflowPunct/>
+              <w:autoSpaceDE/>
+              <w:autoSpaceDN/>
+              <w:adjustRightInd/>
+              <w:spacing w:after="0"/>
+              <w:jc w:val="left"/>
+              <w:textAlignment w:val="auto"/>
+              <w:rPr>
+                <w:rFonts w:ascii="Calibri" w:hAnsi="Calibri" w:cs="Calibri"/>
+                <w:color w:val="000000"/>
+                <w:sz w:val="18"/>
+                <w:szCs w:val="18"/>
+                <w:lang w:eastAsia="en-GB"/>
+              </w:rPr>
+            </w:pPr>
+            <w:r>
+              <w:rPr>
+                <w:rFonts w:ascii="Calibri" w:hAnsi="Calibri" w:cs="Calibri"/>
+                <w:color w:val="000000"/>
+                <w:sz w:val="18"/>
+                <w:szCs w:val="18"/>
+                <w:lang w:eastAsia="en-GB"/>
+              </w:rPr>
+              <w:t xml:space="preserve"> €                                          10,808.00 </w:t>
+            </w:r>
+          </w:p>
+        </w:tc>
+      </w:tr>
+      <w:tr>
+        <w:trPr>
+          <w:trHeight w:val="440"/>
+        </w:trPr>
+        <w:tc>
+          <w:tcPr>
+            <w:tcW w:w="4111" w:type="dxa"/>
+            <w:tcBorders>
+              <w:top w:val="nil"/>
+              <w:left w:val="nil"/>
+              <w:bottom w:val="nil"/>
+              <w:right w:val="single" w:sz="4" w:space="0" w:color="auto"/>
+            </w:tcBorders>
+            <w:shd w:val="clear" w:color="auto" w:fill="auto"/>
+            <w:noWrap/>
+            <w:vAlign w:val="center"/>
+            <w:hideMark/>
+          </w:tcPr>
+          <w:p>
+            <w:pPr>
+              <w:overflowPunct/>
+              <w:autoSpaceDE/>
+              <w:autoSpaceDN/>
+              <w:adjustRightInd/>
+              <w:spacing w:after="0"/>
+              <w:jc w:val="left"/>
+              <w:textAlignment w:val="auto"/>
+              <w:rPr>
+                <w:rFonts w:ascii="Calibri" w:hAnsi="Calibri" w:cs="Calibri"/>
+                <w:color w:val="000000"/>
+                <w:sz w:val="18"/>
+                <w:szCs w:val="18"/>
+                <w:lang w:eastAsia="en-GB"/>
+              </w:rPr>
+            </w:pPr>
+            <w:r>
+              <w:rPr>
+                <w:rFonts w:ascii="Calibri" w:hAnsi="Calibri" w:cs="Calibri"/>
+                <w:color w:val="000000"/>
+                <w:sz w:val="18"/>
+                <w:szCs w:val="18"/>
+                <w:lang w:eastAsia="en-GB"/>
+              </w:rPr>
+              <w:t>Germany</w:t>
+            </w:r>
+          </w:p>
+        </w:tc>
+        <w:tc>
+          <w:tcPr>
+            <w:tcW w:w="2835" w:type="dxa"/>
+            <w:tcBorders>
+              <w:top w:val="nil"/>
+              <w:left w:val="nil"/>
+              <w:bottom w:val="nil"/>
+              <w:right w:val="nil"/>
+            </w:tcBorders>
+            <w:shd w:val="clear" w:color="auto" w:fill="auto"/>
+            <w:noWrap/>
+            <w:vAlign w:val="center"/>
+            <w:hideMark/>
+          </w:tcPr>
+          <w:p>
+            <w:pPr>
+              <w:overflowPunct/>
+              <w:autoSpaceDE/>
+              <w:autoSpaceDN/>
+              <w:adjustRightInd/>
+              <w:spacing w:after="0"/>
+              <w:jc w:val="left"/>
+              <w:textAlignment w:val="auto"/>
+              <w:rPr>
+                <w:rFonts w:ascii="Calibri" w:hAnsi="Calibri" w:cs="Calibri"/>
+                <w:color w:val="000000"/>
+                <w:sz w:val="18"/>
+                <w:szCs w:val="18"/>
+                <w:lang w:eastAsia="en-GB"/>
+              </w:rPr>
+            </w:pPr>
+            <w:r>
+              <w:rPr>
+                <w:rFonts w:ascii="Calibri" w:hAnsi="Calibri" w:cs="Calibri"/>
+                <w:color w:val="000000"/>
+                <w:sz w:val="18"/>
+                <w:szCs w:val="18"/>
+                <w:lang w:eastAsia="en-GB"/>
+              </w:rPr>
+              <w:t xml:space="preserve"> €                                                812.00 </w:t>
+            </w:r>
+          </w:p>
+        </w:tc>
+      </w:tr>
+      <w:tr>
+        <w:trPr>
+          <w:trHeight w:val="440"/>
+        </w:trPr>
+        <w:tc>
+          <w:tcPr>
+            <w:tcW w:w="4111" w:type="dxa"/>
+            <w:tcBorders>
+              <w:top w:val="nil"/>
+              <w:left w:val="nil"/>
+              <w:bottom w:val="nil"/>
+              <w:right w:val="single" w:sz="4" w:space="0" w:color="auto"/>
+            </w:tcBorders>
+            <w:shd w:val="clear" w:color="auto" w:fill="auto"/>
+            <w:noWrap/>
+            <w:vAlign w:val="center"/>
+            <w:hideMark/>
+          </w:tcPr>
+          <w:p>
+            <w:pPr>
+              <w:overflowPunct/>
+              <w:autoSpaceDE/>
+              <w:autoSpaceDN/>
+              <w:adjustRightInd/>
+              <w:spacing w:after="0"/>
+              <w:jc w:val="left"/>
+              <w:textAlignment w:val="auto"/>
+              <w:rPr>
+                <w:rFonts w:ascii="Calibri" w:hAnsi="Calibri" w:cs="Calibri"/>
+                <w:color w:val="000000"/>
+                <w:sz w:val="18"/>
+                <w:szCs w:val="18"/>
+                <w:lang w:eastAsia="en-GB"/>
+              </w:rPr>
+            </w:pPr>
+            <w:r>
+              <w:rPr>
+                <w:rFonts w:ascii="Calibri" w:hAnsi="Calibri" w:cs="Calibri"/>
+                <w:color w:val="000000"/>
+                <w:sz w:val="18"/>
+                <w:szCs w:val="18"/>
+                <w:lang w:eastAsia="en-GB"/>
+              </w:rPr>
+              <w:t>France</w:t>
+            </w:r>
+          </w:p>
+        </w:tc>
+        <w:tc>
+          <w:tcPr>
+            <w:tcW w:w="2835" w:type="dxa"/>
+            <w:tcBorders>
+              <w:top w:val="nil"/>
+              <w:left w:val="nil"/>
+              <w:bottom w:val="nil"/>
+              <w:right w:val="nil"/>
+            </w:tcBorders>
+            <w:shd w:val="clear" w:color="auto" w:fill="auto"/>
+            <w:noWrap/>
+            <w:vAlign w:val="center"/>
+            <w:hideMark/>
+          </w:tcPr>
+          <w:p>
+            <w:pPr>
+              <w:overflowPunct/>
+              <w:autoSpaceDE/>
+              <w:autoSpaceDN/>
+              <w:adjustRightInd/>
+              <w:spacing w:after="0"/>
+              <w:jc w:val="left"/>
+              <w:textAlignment w:val="auto"/>
+              <w:rPr>
+                <w:rFonts w:ascii="Calibri" w:hAnsi="Calibri" w:cs="Calibri"/>
+                <w:color w:val="000000"/>
+                <w:sz w:val="18"/>
+                <w:szCs w:val="18"/>
+                <w:lang w:eastAsia="en-GB"/>
+              </w:rPr>
+            </w:pPr>
+            <w:r>
+              <w:rPr>
+                <w:rFonts w:ascii="Calibri" w:hAnsi="Calibri" w:cs="Calibri"/>
+                <w:color w:val="000000"/>
+                <w:sz w:val="18"/>
+                <w:szCs w:val="18"/>
+                <w:lang w:eastAsia="en-GB"/>
+              </w:rPr>
+              <w:t xml:space="preserve"> €                                                577.00 </w:t>
+            </w:r>
+          </w:p>
+        </w:tc>
+      </w:tr>
+      <w:tr>
+        <w:trPr>
+          <w:trHeight w:val="440"/>
+        </w:trPr>
+        <w:tc>
+          <w:tcPr>
+            <w:tcW w:w="4111" w:type="dxa"/>
+            <w:tcBorders>
+              <w:top w:val="nil"/>
+              <w:left w:val="nil"/>
+              <w:bottom w:val="nil"/>
+              <w:right w:val="single" w:sz="4" w:space="0" w:color="auto"/>
+            </w:tcBorders>
+            <w:shd w:val="clear" w:color="auto" w:fill="auto"/>
+            <w:noWrap/>
+            <w:vAlign w:val="center"/>
+            <w:hideMark/>
+          </w:tcPr>
+          <w:p>
+            <w:pPr>
+              <w:overflowPunct/>
+              <w:autoSpaceDE/>
+              <w:autoSpaceDN/>
+              <w:adjustRightInd/>
+              <w:spacing w:after="0"/>
+              <w:jc w:val="left"/>
+              <w:textAlignment w:val="auto"/>
+              <w:rPr>
+                <w:rFonts w:ascii="Calibri" w:hAnsi="Calibri" w:cs="Calibri"/>
+                <w:color w:val="000000"/>
+                <w:sz w:val="18"/>
+                <w:szCs w:val="18"/>
+                <w:lang w:eastAsia="en-GB"/>
+              </w:rPr>
+            </w:pPr>
+            <w:r>
+              <w:rPr>
+                <w:rFonts w:ascii="Calibri" w:hAnsi="Calibri" w:cs="Calibri"/>
+                <w:color w:val="000000"/>
+                <w:sz w:val="18"/>
+                <w:szCs w:val="18"/>
+                <w:lang w:eastAsia="en-GB"/>
+              </w:rPr>
+              <w:t>Italy</w:t>
+            </w:r>
+          </w:p>
+        </w:tc>
+        <w:tc>
+          <w:tcPr>
+            <w:tcW w:w="2835" w:type="dxa"/>
+            <w:tcBorders>
+              <w:top w:val="nil"/>
+              <w:left w:val="nil"/>
+              <w:bottom w:val="nil"/>
+              <w:right w:val="nil"/>
+            </w:tcBorders>
+            <w:shd w:val="clear" w:color="auto" w:fill="auto"/>
+            <w:noWrap/>
+            <w:vAlign w:val="center"/>
+            <w:hideMark/>
+          </w:tcPr>
+          <w:p>
+            <w:pPr>
+              <w:overflowPunct/>
+              <w:autoSpaceDE/>
+              <w:autoSpaceDN/>
+              <w:adjustRightInd/>
+              <w:spacing w:after="0"/>
+              <w:jc w:val="left"/>
+              <w:textAlignment w:val="auto"/>
+              <w:rPr>
+                <w:rFonts w:ascii="Calibri" w:hAnsi="Calibri" w:cs="Calibri"/>
+                <w:color w:val="000000"/>
+                <w:sz w:val="18"/>
+                <w:szCs w:val="18"/>
+                <w:lang w:eastAsia="en-GB"/>
+              </w:rPr>
+            </w:pPr>
+            <w:r>
+              <w:rPr>
+                <w:rFonts w:ascii="Calibri" w:hAnsi="Calibri" w:cs="Calibri"/>
+                <w:color w:val="000000"/>
+                <w:sz w:val="18"/>
+                <w:szCs w:val="18"/>
+                <w:lang w:eastAsia="en-GB"/>
+              </w:rPr>
+              <w:t xml:space="preserve"> €                                                392.00 </w:t>
+            </w:r>
+          </w:p>
+        </w:tc>
+      </w:tr>
+      <w:tr>
+        <w:trPr>
+          <w:trHeight w:val="440"/>
+        </w:trPr>
+        <w:tc>
+          <w:tcPr>
+            <w:tcW w:w="4111" w:type="dxa"/>
+            <w:tcBorders>
+              <w:top w:val="nil"/>
+              <w:left w:val="nil"/>
+              <w:bottom w:val="nil"/>
+              <w:right w:val="single" w:sz="4" w:space="0" w:color="auto"/>
+            </w:tcBorders>
+            <w:shd w:val="clear" w:color="auto" w:fill="auto"/>
+            <w:noWrap/>
+            <w:vAlign w:val="center"/>
+            <w:hideMark/>
+          </w:tcPr>
+          <w:p>
+            <w:pPr>
+              <w:overflowPunct/>
+              <w:autoSpaceDE/>
+              <w:autoSpaceDN/>
+              <w:adjustRightInd/>
+              <w:spacing w:after="0"/>
+              <w:jc w:val="left"/>
+              <w:textAlignment w:val="auto"/>
+              <w:rPr>
+                <w:rFonts w:ascii="Calibri" w:hAnsi="Calibri" w:cs="Calibri"/>
+                <w:color w:val="000000"/>
+                <w:sz w:val="18"/>
+                <w:szCs w:val="18"/>
+                <w:lang w:eastAsia="en-GB"/>
+              </w:rPr>
+            </w:pPr>
+            <w:r>
+              <w:rPr>
+                <w:rFonts w:ascii="Calibri" w:hAnsi="Calibri" w:cs="Calibri"/>
+                <w:color w:val="000000"/>
+                <w:sz w:val="18"/>
+                <w:szCs w:val="18"/>
+                <w:lang w:eastAsia="en-GB"/>
+              </w:rPr>
+              <w:t>United States and Canada</w:t>
+            </w:r>
+          </w:p>
+        </w:tc>
+        <w:tc>
+          <w:tcPr>
+            <w:tcW w:w="2835" w:type="dxa"/>
+            <w:tcBorders>
+              <w:top w:val="nil"/>
+              <w:left w:val="nil"/>
+              <w:bottom w:val="nil"/>
+              <w:right w:val="nil"/>
+            </w:tcBorders>
+            <w:shd w:val="clear" w:color="auto" w:fill="auto"/>
+            <w:noWrap/>
+            <w:vAlign w:val="center"/>
+            <w:hideMark/>
+          </w:tcPr>
+          <w:p>
+            <w:pPr>
+              <w:overflowPunct/>
+              <w:autoSpaceDE/>
+              <w:autoSpaceDN/>
+              <w:adjustRightInd/>
+              <w:spacing w:after="0"/>
+              <w:jc w:val="left"/>
+              <w:textAlignment w:val="auto"/>
+              <w:rPr>
+                <w:rFonts w:ascii="Calibri" w:hAnsi="Calibri" w:cs="Calibri"/>
+                <w:color w:val="000000"/>
+                <w:sz w:val="18"/>
+                <w:szCs w:val="18"/>
+                <w:lang w:eastAsia="en-GB"/>
+              </w:rPr>
+            </w:pPr>
+            <w:r>
+              <w:rPr>
+                <w:rFonts w:ascii="Calibri" w:hAnsi="Calibri" w:cs="Calibri"/>
+                <w:color w:val="000000"/>
+                <w:sz w:val="18"/>
+                <w:szCs w:val="18"/>
+                <w:lang w:eastAsia="en-GB"/>
+              </w:rPr>
+              <w:t xml:space="preserve"> €                                             2,412.00 </w:t>
+            </w:r>
+          </w:p>
+        </w:tc>
+      </w:tr>
+      <w:tr>
+        <w:trPr>
+          <w:trHeight w:val="440"/>
+        </w:trPr>
+        <w:tc>
+          <w:tcPr>
+            <w:tcW w:w="4111" w:type="dxa"/>
+            <w:tcBorders>
+              <w:top w:val="nil"/>
+              <w:left w:val="nil"/>
+              <w:bottom w:val="nil"/>
+              <w:right w:val="single" w:sz="4" w:space="0" w:color="auto"/>
+            </w:tcBorders>
+            <w:shd w:val="clear" w:color="auto" w:fill="auto"/>
+            <w:noWrap/>
+            <w:vAlign w:val="center"/>
+            <w:hideMark/>
+          </w:tcPr>
+          <w:p>
+            <w:pPr>
+              <w:overflowPunct/>
+              <w:autoSpaceDE/>
+              <w:autoSpaceDN/>
+              <w:adjustRightInd/>
+              <w:spacing w:after="0"/>
+              <w:jc w:val="left"/>
+              <w:textAlignment w:val="auto"/>
+              <w:rPr>
+                <w:rFonts w:ascii="Calibri" w:hAnsi="Calibri" w:cs="Calibri"/>
+                <w:color w:val="000000"/>
+                <w:sz w:val="18"/>
+                <w:szCs w:val="18"/>
+                <w:lang w:eastAsia="en-GB"/>
+              </w:rPr>
+            </w:pPr>
+            <w:r>
+              <w:rPr>
+                <w:rFonts w:ascii="Calibri" w:hAnsi="Calibri" w:cs="Calibri"/>
+                <w:color w:val="000000"/>
+                <w:sz w:val="18"/>
+                <w:szCs w:val="18"/>
+                <w:lang w:eastAsia="en-GB"/>
+              </w:rPr>
+              <w:t>Great Britain (includes England, Scotland, Wales)</w:t>
+            </w:r>
+          </w:p>
+        </w:tc>
+        <w:tc>
+          <w:tcPr>
+            <w:tcW w:w="2835" w:type="dxa"/>
+            <w:tcBorders>
+              <w:top w:val="nil"/>
+              <w:left w:val="nil"/>
+              <w:bottom w:val="nil"/>
+              <w:right w:val="nil"/>
+            </w:tcBorders>
+            <w:shd w:val="clear" w:color="auto" w:fill="auto"/>
+            <w:noWrap/>
+            <w:vAlign w:val="center"/>
+            <w:hideMark/>
+          </w:tcPr>
+          <w:p>
+            <w:pPr>
+              <w:overflowPunct/>
+              <w:autoSpaceDE/>
+              <w:autoSpaceDN/>
+              <w:adjustRightInd/>
+              <w:spacing w:after="0"/>
+              <w:jc w:val="left"/>
+              <w:textAlignment w:val="auto"/>
+              <w:rPr>
+                <w:rFonts w:ascii="Calibri" w:hAnsi="Calibri" w:cs="Calibri"/>
+                <w:color w:val="000000"/>
+                <w:sz w:val="18"/>
+                <w:szCs w:val="18"/>
+                <w:lang w:eastAsia="en-GB"/>
+              </w:rPr>
+            </w:pPr>
+            <w:r>
+              <w:rPr>
+                <w:rFonts w:ascii="Calibri" w:hAnsi="Calibri" w:cs="Calibri"/>
+                <w:color w:val="000000"/>
+                <w:sz w:val="18"/>
+                <w:szCs w:val="18"/>
+                <w:lang w:eastAsia="en-GB"/>
+              </w:rPr>
+              <w:t xml:space="preserve"> €                                             3,788.00 </w:t>
+            </w:r>
+          </w:p>
+        </w:tc>
+      </w:tr>
+      <w:tr>
+        <w:trPr>
+          <w:trHeight w:val="440"/>
+        </w:trPr>
+        <w:tc>
+          <w:tcPr>
+            <w:tcW w:w="4111" w:type="dxa"/>
+            <w:tcBorders>
+              <w:top w:val="nil"/>
+              <w:left w:val="nil"/>
+              <w:bottom w:val="nil"/>
+              <w:right w:val="single" w:sz="4" w:space="0" w:color="auto"/>
+            </w:tcBorders>
+            <w:shd w:val="clear" w:color="auto" w:fill="auto"/>
+            <w:noWrap/>
+            <w:vAlign w:val="center"/>
+            <w:hideMark/>
+          </w:tcPr>
+          <w:p>
+            <w:pPr>
+              <w:overflowPunct/>
+              <w:autoSpaceDE/>
+              <w:autoSpaceDN/>
+              <w:adjustRightInd/>
+              <w:spacing w:after="0"/>
+              <w:jc w:val="left"/>
+              <w:textAlignment w:val="auto"/>
+              <w:rPr>
+                <w:rFonts w:ascii="Calibri" w:hAnsi="Calibri" w:cs="Calibri"/>
+                <w:color w:val="000000"/>
+                <w:sz w:val="18"/>
+                <w:szCs w:val="18"/>
+                <w:lang w:eastAsia="en-GB"/>
+              </w:rPr>
+            </w:pPr>
+            <w:r>
+              <w:rPr>
+                <w:rFonts w:ascii="Calibri" w:hAnsi="Calibri" w:cs="Calibri"/>
+                <w:color w:val="000000"/>
+                <w:sz w:val="18"/>
+                <w:szCs w:val="18"/>
+                <w:lang w:eastAsia="en-GB"/>
+              </w:rPr>
+              <w:t>Australia and New Zealand</w:t>
+            </w:r>
+          </w:p>
+        </w:tc>
+        <w:tc>
+          <w:tcPr>
+            <w:tcW w:w="2835" w:type="dxa"/>
+            <w:tcBorders>
+              <w:top w:val="nil"/>
+              <w:left w:val="nil"/>
+              <w:bottom w:val="nil"/>
+              <w:right w:val="nil"/>
+            </w:tcBorders>
+            <w:shd w:val="clear" w:color="auto" w:fill="auto"/>
+            <w:noWrap/>
+            <w:vAlign w:val="center"/>
+            <w:hideMark/>
+          </w:tcPr>
+          <w:p>
+            <w:pPr>
+              <w:overflowPunct/>
+              <w:autoSpaceDE/>
+              <w:autoSpaceDN/>
+              <w:adjustRightInd/>
+              <w:spacing w:after="0"/>
+              <w:jc w:val="left"/>
+              <w:textAlignment w:val="auto"/>
+              <w:rPr>
+                <w:rFonts w:ascii="Calibri" w:hAnsi="Calibri" w:cs="Calibri"/>
+                <w:color w:val="000000"/>
+                <w:sz w:val="18"/>
+                <w:szCs w:val="18"/>
+                <w:lang w:eastAsia="en-GB"/>
+              </w:rPr>
+            </w:pPr>
+            <w:r>
+              <w:rPr>
+                <w:rFonts w:ascii="Calibri" w:hAnsi="Calibri" w:cs="Calibri"/>
+                <w:color w:val="000000"/>
+                <w:sz w:val="18"/>
+                <w:szCs w:val="18"/>
+                <w:lang w:eastAsia="en-GB"/>
+              </w:rPr>
+              <w:t xml:space="preserve"> €                                                225.00 </w:t>
+            </w:r>
+          </w:p>
+        </w:tc>
+      </w:tr>
+      <w:tr>
+        <w:trPr>
+          <w:trHeight w:val="440"/>
+        </w:trPr>
+        <w:tc>
+          <w:tcPr>
+            <w:tcW w:w="4111" w:type="dxa"/>
+            <w:tcBorders>
+              <w:top w:val="nil"/>
+              <w:left w:val="nil"/>
+              <w:bottom w:val="nil"/>
+              <w:right w:val="single" w:sz="4" w:space="0" w:color="auto"/>
+            </w:tcBorders>
+            <w:shd w:val="clear" w:color="auto" w:fill="auto"/>
+            <w:noWrap/>
+            <w:vAlign w:val="center"/>
+            <w:hideMark/>
+          </w:tcPr>
+          <w:p>
+            <w:pPr>
+              <w:overflowPunct/>
+              <w:autoSpaceDE/>
+              <w:autoSpaceDN/>
+              <w:adjustRightInd/>
+              <w:spacing w:after="0"/>
+              <w:jc w:val="left"/>
+              <w:textAlignment w:val="auto"/>
+              <w:rPr>
+                <w:rFonts w:ascii="Calibri" w:hAnsi="Calibri" w:cs="Calibri"/>
+                <w:color w:val="000000"/>
+                <w:sz w:val="18"/>
+                <w:szCs w:val="18"/>
+                <w:lang w:eastAsia="en-GB"/>
+              </w:rPr>
+            </w:pPr>
+            <w:r>
+              <w:rPr>
+                <w:rFonts w:ascii="Calibri" w:hAnsi="Calibri" w:cs="Calibri"/>
+                <w:color w:val="000000"/>
+                <w:sz w:val="18"/>
+                <w:szCs w:val="18"/>
+                <w:lang w:eastAsia="en-GB"/>
+              </w:rPr>
+              <w:t>Other Europe (14)</w:t>
+            </w:r>
+          </w:p>
+        </w:tc>
+        <w:tc>
+          <w:tcPr>
+            <w:tcW w:w="2835" w:type="dxa"/>
+            <w:tcBorders>
+              <w:top w:val="nil"/>
+              <w:left w:val="nil"/>
+              <w:bottom w:val="nil"/>
+              <w:right w:val="nil"/>
+            </w:tcBorders>
+            <w:shd w:val="clear" w:color="auto" w:fill="auto"/>
+            <w:noWrap/>
+            <w:vAlign w:val="center"/>
+            <w:hideMark/>
+          </w:tcPr>
+          <w:p>
+            <w:pPr>
+              <w:overflowPunct/>
+              <w:autoSpaceDE/>
+              <w:autoSpaceDN/>
+              <w:adjustRightInd/>
+              <w:spacing w:after="0"/>
+              <w:jc w:val="left"/>
+              <w:textAlignment w:val="auto"/>
+              <w:rPr>
+                <w:rFonts w:ascii="Calibri" w:hAnsi="Calibri" w:cs="Calibri"/>
+                <w:color w:val="000000"/>
+                <w:sz w:val="18"/>
+                <w:szCs w:val="18"/>
+                <w:lang w:eastAsia="en-GB"/>
+              </w:rPr>
+            </w:pPr>
+            <w:r>
+              <w:rPr>
+                <w:rFonts w:ascii="Calibri" w:hAnsi="Calibri" w:cs="Calibri"/>
+                <w:color w:val="000000"/>
+                <w:sz w:val="18"/>
+                <w:szCs w:val="18"/>
+                <w:lang w:eastAsia="en-GB"/>
+              </w:rPr>
+              <w:t xml:space="preserve"> €                                             2,129.00 </w:t>
+            </w:r>
+          </w:p>
+        </w:tc>
+      </w:tr>
+      <w:tr>
+        <w:trPr>
+          <w:trHeight w:val="440"/>
+        </w:trPr>
+        <w:tc>
+          <w:tcPr>
+            <w:tcW w:w="4111" w:type="dxa"/>
+            <w:tcBorders>
+              <w:top w:val="nil"/>
+              <w:left w:val="nil"/>
+              <w:bottom w:val="nil"/>
+              <w:right w:val="single" w:sz="4" w:space="0" w:color="auto"/>
+            </w:tcBorders>
+            <w:shd w:val="clear" w:color="auto" w:fill="auto"/>
+            <w:noWrap/>
+            <w:vAlign w:val="center"/>
+            <w:hideMark/>
+          </w:tcPr>
+          <w:p>
+            <w:pPr>
+              <w:overflowPunct/>
+              <w:autoSpaceDE/>
+              <w:autoSpaceDN/>
+              <w:adjustRightInd/>
+              <w:spacing w:after="0"/>
+              <w:jc w:val="left"/>
+              <w:textAlignment w:val="auto"/>
+              <w:rPr>
+                <w:rFonts w:ascii="Calibri" w:hAnsi="Calibri" w:cs="Calibri"/>
+                <w:color w:val="000000"/>
+                <w:sz w:val="18"/>
+                <w:szCs w:val="18"/>
+                <w:lang w:eastAsia="en-GB"/>
+              </w:rPr>
+            </w:pPr>
+            <w:r>
+              <w:rPr>
+                <w:rFonts w:ascii="Calibri" w:hAnsi="Calibri" w:cs="Calibri"/>
+                <w:color w:val="000000"/>
+                <w:sz w:val="18"/>
+                <w:szCs w:val="18"/>
+                <w:lang w:eastAsia="en-GB"/>
+              </w:rPr>
+              <w:t>Other countries (18)</w:t>
+            </w:r>
+          </w:p>
+        </w:tc>
+        <w:tc>
+          <w:tcPr>
+            <w:tcW w:w="2835" w:type="dxa"/>
+            <w:tcBorders>
+              <w:top w:val="nil"/>
+              <w:left w:val="nil"/>
+              <w:bottom w:val="nil"/>
+              <w:right w:val="nil"/>
+            </w:tcBorders>
+            <w:shd w:val="clear" w:color="auto" w:fill="auto"/>
+            <w:noWrap/>
+            <w:vAlign w:val="center"/>
+            <w:hideMark/>
+          </w:tcPr>
+          <w:p>
+            <w:pPr>
+              <w:overflowPunct/>
+              <w:autoSpaceDE/>
+              <w:autoSpaceDN/>
+              <w:adjustRightInd/>
+              <w:spacing w:after="0"/>
+              <w:jc w:val="left"/>
+              <w:textAlignment w:val="auto"/>
+              <w:rPr>
+                <w:rFonts w:ascii="Calibri" w:hAnsi="Calibri" w:cs="Calibri"/>
+                <w:color w:val="000000"/>
+                <w:sz w:val="18"/>
+                <w:szCs w:val="18"/>
+                <w:lang w:eastAsia="en-GB"/>
+              </w:rPr>
+            </w:pPr>
+            <w:r>
+              <w:rPr>
+                <w:rFonts w:ascii="Calibri" w:hAnsi="Calibri" w:cs="Calibri"/>
+                <w:color w:val="000000"/>
+                <w:sz w:val="18"/>
+                <w:szCs w:val="18"/>
+                <w:lang w:eastAsia="en-GB"/>
+              </w:rPr>
+              <w:t xml:space="preserve"> €                                                473.00 </w:t>
+            </w:r>
+          </w:p>
+        </w:tc>
+      </w:tr>
+    </w:tbl>
+    <w:p>
+      <w:pPr>
+        <w:jc w:val="left"/>
+      </w:pPr>
+    </w:p>
+    <w:p>
+      <w:pPr>
+        <w:jc w:val="left"/>
+      </w:pPr>
+    </w:p>
+    <w:p>
+      <w:pPr>
+        <w:jc w:val="left"/>
+      </w:pPr>
+      <w:r>
+        <w:drawing>
+          <wp:inline distT="0" distB="0" distL="0" distR="0" wp14:anchorId="781E3771" wp14:editId="484944D1">
+            <wp:extent cx="5386070" cy="2081530"/>
+            <wp:effectExtent l="0" t="0" r="0" b="1270"/>
+            <wp:docPr id="330507394" name="Picture 1" descr="A graph with different colored bars&#10;&#10;Description automatically generated"/>
+            <wp:cNvGraphicFramePr>
+              <a:graphicFrameLocks xmlns:a="http://schemas.openxmlformats.org/drawingml/2006/main" noChangeAspect="1"/>
+            </wp:cNvGraphicFramePr>
+            <a:graphic xmlns:a="http://schemas.openxmlformats.org/drawingml/2006/main">
+              <a:graphicData uri="http://schemas.openxmlformats.org/drawingml/2006/picture">
+                <pic:pic xmlns:pic="http://schemas.openxmlformats.org/drawingml/2006/picture">
+                  <pic:nvPicPr>
+                    <pic:cNvPr id="330507394" name="Picture 1" descr="A graph with different colored bars&#10;&#10;Description automatically generated"/>
+                    <pic:cNvPicPr/>
+                  </pic:nvPicPr>
+                  <pic:blipFill>
+                    <a:blip r:embed="rId9"/>
+                    <a:stretch>
+                      <a:fillRect/>
+                    </a:stretch>
+                  </pic:blipFill>
+                  <pic:spPr>
+                    <a:xfrm>
+                      <a:off x="0" y="0"/>
+                      <a:ext cx="5386070" cy="2081530"/>
+                    </a:xfrm>
+                    <a:prstGeom prst="rect">
+                      <a:avLst/>
+                    </a:prstGeom>
+                  </pic:spPr>
+                </pic:pic>
+              </a:graphicData>
+            </a:graphic>
+          </wp:inline>
+        </w:drawing>
+      </w:r>
+    </w:p>
+    <w:p>
+      <w:pPr>
+        <w:jc w:val="left"/>
+      </w:pPr>
+    </w:p>
+    <w:p>
+      <w:pPr>
+        <w:jc w:val="left"/>
+      </w:pPr>
+    </w:p>
+    <w:p>
+      <w:pPr>
+        <w:jc w:val="left"/>
+      </w:pPr>
+    </w:p>
+    <w:p>
+      <w:pPr>
+        <w:jc w:val="left"/>
+      </w:pPr>
+      <w:r>
         <w:t>Data Sources</w:t>
       </w:r>
     </w:p>
@@ -584,7 +1641,7 @@
       <w:pPr>
         <w:jc w:val="left"/>
       </w:pPr>
-      <w:hyperlink r:id="rId9" w:history="1">
+      <w:hyperlink r:id="rId10" w:history="1">
         <w:r>
           <w:rPr>
             <w:rStyle w:val="Hyperlink"/>
@@ -597,7 +1654,7 @@
       <w:pPr>
         <w:jc w:val="left"/>
       </w:pPr>
-      <w:hyperlink r:id="rId10" w:history="1">
+      <w:hyperlink r:id="rId11" w:history="1">
         <w:r>
           <w:rPr>
             <w:rStyle w:val="Hyperlink"/>
@@ -665,6 +1722,7 @@
         <w:jc w:val="left"/>
       </w:pPr>
       <w:r>
+        <w:lastRenderedPageBreak/>
         <w:t>Data are collected from cso web site using REST API.</w:t>
       </w:r>
     </w:p>
@@ -2136,6 +3194,25 @@
       </w:tblBorders>
     </w:tblPr>
   </w:style>
+  <w:style w:type="paragraph" w:styleId="Caption">
+    <w:name w:val="caption"/>
+    <w:basedOn w:val="Normal"/>
+    <w:next w:val="Normal"/>
+    <w:uiPriority w:val="35"/>
+    <w:unhideWhenUsed/>
+    <w:qFormat/>
+    <w:rsid w:val="007E13A9"/>
+    <w:pPr>
+      <w:spacing w:after="200"/>
+    </w:pPr>
+    <w:rPr>
+      <w:i/>
+      <w:iCs/>
+      <w:color w:val="44546A" w:themeColor="text2"/>
+      <w:sz w:val="18"/>
+      <w:szCs w:val="18"/>
+    </w:rPr>
+  </w:style>
 </w:styles>
 </file>
 

</xml_diff>

<commit_message>
correlation between number of trips and average number of nights
</commit_message>
<xml_diff>
--- a/Report.docx
+++ b/Report.docx
@@ -364,13 +364,7 @@
     </w:p>
     <w:p>
       <w:r>
-        <w:t xml:space="preserve">Unsupervised machine learning, Artificial Neural Networks, and Deep Learning over more sofisticated visualization skills and statistical </w:t>
-      </w:r>
-      <w:r>
-        <w:t>techniques</w:t>
-      </w:r>
-      <w:r>
-        <w:t>. By skill is meant the ability to quickly program a visualization function in a Jupyter Note.</w:t>
+        <w:t>Unsupervised machine learning, Artificial Neural Networks, and Deep Learning over more sofisticated visualization skills and statistical techniques. By skill is meant the ability to quickly program a visualization function in a Jupyter Note.</w:t>
       </w:r>
     </w:p>
     <w:p>
@@ -1340,6 +1334,9 @@
         <w:jc w:val="left"/>
       </w:pPr>
       <w:r>
+        <w:rPr>
+          <w:noProof/>
+        </w:rPr>
         <w:drawing>
           <wp:inline distT="0" distB="0" distL="0" distR="0" wp14:anchorId="781E3771" wp14:editId="484944D1">
             <wp:extent cx="5386070" cy="2081530"/>
@@ -1396,6 +1393,117 @@
       <w:pPr>
         <w:jc w:val="left"/>
       </w:pPr>
+    </w:p>
+    <w:p>
+      <w:pPr>
+        <w:jc w:val="left"/>
+      </w:pPr>
+    </w:p>
+    <w:p>
+      <w:pPr>
+        <w:jc w:val="left"/>
+      </w:pPr>
+    </w:p>
+    <w:p>
+      <w:pPr>
+        <w:jc w:val="left"/>
+      </w:pPr>
+    </w:p>
+    <w:p>
+      <w:pPr>
+        <w:jc w:val="left"/>
+      </w:pPr>
+    </w:p>
+    <w:p>
+      <w:pPr>
+        <w:jc w:val="left"/>
+      </w:pPr>
+    </w:p>
+    <w:p>
+      <w:pPr>
+        <w:jc w:val="left"/>
+      </w:pPr>
+    </w:p>
+    <w:p>
+      <w:pPr>
+        <w:jc w:val="left"/>
+      </w:pPr>
+    </w:p>
+    <w:p>
+      <w:pPr>
+        <w:jc w:val="left"/>
+      </w:pPr>
+    </w:p>
+    <w:p>
+      <w:pPr>
+        <w:jc w:val="left"/>
+      </w:pPr>
+    </w:p>
+    <w:p>
+      <w:pPr>
+        <w:jc w:val="left"/>
+      </w:pPr>
+      <w:r>
+        <w:lastRenderedPageBreak/>
+        <w:t>Correlation between Number of Trips and Average Number of Nights</w:t>
+      </w:r>
+    </w:p>
+    <w:p>
+      <w:pPr>
+        <w:jc w:val="left"/>
+      </w:pPr>
+    </w:p>
+    <w:p>
+      <w:pPr>
+        <w:jc w:val="left"/>
+      </w:pPr>
+      <w:r>
+        <w:drawing>
+          <wp:inline distT="0" distB="0" distL="0" distR="0" wp14:anchorId="7A01CE19" wp14:editId="0FD658B2">
+            <wp:extent cx="5386070" cy="3696970"/>
+            <wp:effectExtent l="0" t="0" r="0" b="0"/>
+            <wp:docPr id="1600398601" name="Picture 1" descr="A graph showing different colored dots&#10;&#10;Description automatically generated"/>
+            <wp:cNvGraphicFramePr>
+              <a:graphicFrameLocks xmlns:a="http://schemas.openxmlformats.org/drawingml/2006/main" noChangeAspect="1"/>
+            </wp:cNvGraphicFramePr>
+            <a:graphic xmlns:a="http://schemas.openxmlformats.org/drawingml/2006/main">
+              <a:graphicData uri="http://schemas.openxmlformats.org/drawingml/2006/picture">
+                <pic:pic xmlns:pic="http://schemas.openxmlformats.org/drawingml/2006/picture">
+                  <pic:nvPicPr>
+                    <pic:cNvPr id="1600398601" name="Picture 1" descr="A graph showing different colored dots&#10;&#10;Description automatically generated"/>
+                    <pic:cNvPicPr/>
+                  </pic:nvPicPr>
+                  <pic:blipFill>
+                    <a:blip r:embed="rId10"/>
+                    <a:stretch>
+                      <a:fillRect/>
+                    </a:stretch>
+                  </pic:blipFill>
+                  <pic:spPr>
+                    <a:xfrm>
+                      <a:off x="0" y="0"/>
+                      <a:ext cx="5386070" cy="3696970"/>
+                    </a:xfrm>
+                    <a:prstGeom prst="rect">
+                      <a:avLst/>
+                    </a:prstGeom>
+                  </pic:spPr>
+                </pic:pic>
+              </a:graphicData>
+            </a:graphic>
+          </wp:inline>
+        </w:drawing>
+      </w:r>
+    </w:p>
+    <w:p>
+      <w:pPr>
+        <w:jc w:val="left"/>
+      </w:pPr>
+    </w:p>
+    <w:p>
+      <w:pPr>
+        <w:jc w:val="left"/>
+      </w:pPr>
       <w:r>
         <w:t>Data Sources</w:t>
       </w:r>
@@ -1412,7 +1520,7 @@
       <w:pPr>
         <w:jc w:val="left"/>
       </w:pPr>
-      <w:hyperlink r:id="rId10" w:history="1">
+      <w:hyperlink r:id="rId11" w:history="1">
         <w:r>
           <w:rPr>
             <w:rStyle w:val="Hyperlink"/>
@@ -1425,7 +1533,7 @@
       <w:pPr>
         <w:jc w:val="left"/>
       </w:pPr>
-      <w:hyperlink r:id="rId11" w:history="1">
+      <w:hyperlink r:id="rId12" w:history="1">
         <w:r>
           <w:rPr>
             <w:rStyle w:val="Hyperlink"/>
@@ -1485,7 +1593,6 @@
         <w:jc w:val="left"/>
       </w:pPr>
       <w:r>
-        <w:lastRenderedPageBreak/>
         <w:t>Data Sources</w:t>
       </w:r>
     </w:p>
@@ -1554,6 +1661,7 @@
         <w:jc w:val="left"/>
       </w:pPr>
       <w:r>
+        <w:lastRenderedPageBreak/>
         <w:t>The programming approch is iterative delivered by Jupyter Notes and the present report</w:t>
       </w:r>
       <w:r>
@@ -2827,6 +2935,7 @@
   <w:style w:type="character" w:default="1" w:styleId="DefaultParagraphFont">
     <w:name w:val="Default Paragraph Font"/>
     <w:uiPriority w:val="1"/>
+    <w:semiHidden/>
     <w:unhideWhenUsed/>
   </w:style>
   <w:style w:type="table" w:default="1" w:styleId="TableNormal">
@@ -3294,12 +3403,6 @@
 </file>
 
 <file path=customXml/item1.xml><?xml version="1.0" encoding="utf-8"?>
-<go:gDocsCustomXmlDataStorage xmlns:go="http://customooxmlschemas.google.com/" xmlns:r="http://schemas.openxmlformats.org/officeDocument/2006/relationships">
-  <go:docsCustomData xmlns:go="http://customooxmlschemas.google.com/" roundtripDataSignature="AMtx7mhvhE1WSvTLC3boxjMHdo0oZiJPJg==">AMUW2mVPY4qn8Z8SfhcXxzB8/C1DnZnVqB02RxOosEZgD928Q9fwPp0gvnbmc4ULirCiic4OxYCvFasoT+rdbC5asXbW8tew6puXoB9rZt36iEGvDR8xjtg=</go:docsCustomData>
-</go:gDocsCustomXmlDataStorage>
-</file>
-
-<file path=customXml/item2.xml><?xml version="1.0" encoding="utf-8"?>
 <b:Sources xmlns:b="http://schemas.openxmlformats.org/officeDocument/2006/bibliography" xmlns="http://schemas.openxmlformats.org/officeDocument/2006/bibliography" SelectedStyle="/HarvardAnglia2008OfficeOnline.xsl" StyleName="Harvard - Anglia" Version="2008">
   <b:Source>
     <b:Tag>Egg22</b:Tag>
@@ -3385,19 +3488,25 @@
 </b:Sources>
 </file>
 
+<file path=customXml/item2.xml><?xml version="1.0" encoding="utf-8"?>
+<go:gDocsCustomXmlDataStorage xmlns:go="http://customooxmlschemas.google.com/" xmlns:r="http://schemas.openxmlformats.org/officeDocument/2006/relationships">
+  <go:docsCustomData xmlns:go="http://customooxmlschemas.google.com/" roundtripDataSignature="AMtx7mhvhE1WSvTLC3boxjMHdo0oZiJPJg==">AMUW2mVPY4qn8Z8SfhcXxzB8/C1DnZnVqB02RxOosEZgD928Q9fwPp0gvnbmc4ULirCiic4OxYCvFasoT+rdbC5asXbW8tew6puXoB9rZt36iEGvDR8xjtg=</go:docsCustomData>
+</go:gDocsCustomXmlDataStorage>
+</file>
+
 <file path=customXml/itemProps1.xml><?xml version="1.0" encoding="utf-8"?>
+<ds:datastoreItem xmlns:ds="http://schemas.openxmlformats.org/officeDocument/2006/customXml" ds:itemID="{927E5CB5-CD56-D247-BA4E-B80E04A9AA76}">
+  <ds:schemaRefs>
+    <ds:schemaRef ds:uri="http://schemas.openxmlformats.org/officeDocument/2006/bibliography"/>
+  </ds:schemaRefs>
+</ds:datastoreItem>
+</file>
+
+<file path=customXml/itemProps2.xml><?xml version="1.0" encoding="utf-8"?>
 <ds:datastoreItem xmlns:ds="http://schemas.openxmlformats.org/officeDocument/2006/customXml" ds:itemID="{11111111-1234-1234-1234-123412341234}">
   <ds:schemaRefs>
     <ds:schemaRef ds:uri="http://customooxmlschemas.google.com/"/>
     <ds:schemaRef ds:uri="http://schemas.openxmlformats.org/officeDocument/2006/relationships"/>
   </ds:schemaRefs>
 </ds:datastoreItem>
-</file>
-
-<file path=customXml/itemProps2.xml><?xml version="1.0" encoding="utf-8"?>
-<ds:datastoreItem xmlns:ds="http://schemas.openxmlformats.org/officeDocument/2006/customXml" ds:itemID="{927E5CB5-CD56-D247-BA4E-B80E04A9AA76}">
-  <ds:schemaRefs>
-    <ds:schemaRef ds:uri="http://schemas.openxmlformats.org/officeDocument/2006/bibliography"/>
-  </ds:schemaRefs>
-</ds:datastoreItem>
 </file>
</xml_diff>